<commit_message>
🌿: Saturday, June 10, 2023 at 2:40:36 PM Eastern European Summer Time
</commit_message>
<xml_diff>
--- a/year1-term2/SS/ct2/звіт.docx
+++ b/year1-term2/SS/ct2/звіт.docx
@@ -2046,8 +2046,7 @@
     </w:p>
     <w:p>
       <w:pPr>
-        <w:spacing w:before="0" w:after="0" w:line="360" w:lineRule="auto"/>
-        <w:ind w:firstLine="851"/>
+        <w:pStyle w:val="-20"/>
         <w:rPr>
           <w:rStyle w:val="rpv-coretext-layer-text"/>
           <w:shd w:val="clear" w:color="auto" w:fill="FFFFFF"/>
@@ -2080,6 +2079,13 @@
           <w:shd w:val="clear" w:color="auto" w:fill="FFFFFF"/>
         </w:rPr>
       </w:pPr>
+      <w:r>
+        <w:rPr>
+          <w:rStyle w:val="rpv-coretext-layer-text"/>
+          <w:shd w:val="clear" w:color="auto" w:fill="FFFFFF"/>
+        </w:rPr>
+        <w:t>Технічне завдання містить кілька розділів, а саме: вступ, підстави для розробки, призначення розробки, вимоги до програми чи програмного виробу, вимоги до програмної документації, техніко-економічні показники, стадії та етапи розробки, порядок контролю та приймання.</w:t>
+      </w:r>
     </w:p>
     <w:p>
       <w:pPr>

</xml_diff>

<commit_message>
🌿: Monday, June 12, 2023 at 5:37:59 PM Eastern European Summer Time
</commit_message>
<xml_diff>
--- a/year1-term2/SS/ct2/звіт.docx
+++ b/year1-term2/SS/ct2/звіт.docx
@@ -10373,12 +10373,6 @@
     <w:p>
       <w:pPr>
         <w:spacing w:before="0" w:after="0" w:line="360" w:lineRule="auto"/>
-        <w:ind w:firstLine="851"/>
-      </w:pPr>
-    </w:p>
-    <w:p>
-      <w:pPr>
-        <w:spacing w:before="0" w:after="0" w:line="360" w:lineRule="auto"/>
         <w:rPr>
           <w:rFonts w:eastAsiaTheme="majorEastAsia"/>
           <w:b/>

</xml_diff>

<commit_message>
🌿: Monday, June 12, 2023 at 6:24:59 PM Eastern European Summer Time
</commit_message>
<xml_diff>
--- a/year1-term2/SS/ct2/звіт.docx
+++ b/year1-term2/SS/ct2/звіт.docx
@@ -10313,6 +10313,14 @@
         <w:spacing w:before="0" w:after="0" w:line="360" w:lineRule="auto"/>
         <w:ind w:firstLine="851"/>
       </w:pPr>
+      <w:r>
+        <w:t xml:space="preserve">Роман відповідає за презентаційну частину програми: це меню, головна функція, а я відповідаю за реалізацію </w:t>
+      </w:r>
+      <w:proofErr w:type="spellStart"/>
+      <w:r>
+        <w:t>алгоритма</w:t>
+      </w:r>
+      <w:proofErr w:type="spellEnd"/>
     </w:p>
     <w:p>
       <w:pPr>
@@ -10329,6 +10337,108 @@
         <w:t>Копії екранних форм з результатами виконання завдань</w:t>
       </w:r>
       <w:bookmarkEnd w:id="7"/>
+    </w:p>
+    <w:p>
+      <w:pPr>
+        <w:spacing w:before="0" w:after="0" w:line="360" w:lineRule="auto"/>
+        <w:ind w:firstLine="851"/>
+      </w:pPr>
+    </w:p>
+    <w:p>
+      <w:pPr>
+        <w:spacing w:before="0" w:after="0" w:line="360" w:lineRule="auto"/>
+        <w:ind w:firstLine="851"/>
+      </w:pPr>
+      <w:r>
+        <w:t>Розподілення зобов’язань</w:t>
+      </w:r>
+    </w:p>
+    <w:p>
+      <w:pPr>
+        <w:spacing w:before="0" w:after="0" w:line="360" w:lineRule="auto"/>
+        <w:ind w:firstLine="851"/>
+      </w:pPr>
+    </w:p>
+    <w:p>
+      <w:pPr>
+        <w:spacing w:before="0" w:after="0" w:line="360" w:lineRule="auto"/>
+      </w:pPr>
+      <w:r>
+        <w:rPr>
+          <w:noProof/>
+        </w:rPr>
+        <w:drawing>
+          <wp:inline distT="0" distB="0" distL="0" distR="0" wp14:anchorId="7D3EF431" wp14:editId="7C3CCB39">
+            <wp:extent cx="5731510" cy="3217545"/>
+            <wp:effectExtent l="0" t="0" r="2540" b="1905"/>
+            <wp:docPr id="1" name="Рисунок 1"/>
+            <wp:cNvGraphicFramePr>
+              <a:graphicFrameLocks xmlns:a="http://schemas.openxmlformats.org/drawingml/2006/main" noChangeAspect="1"/>
+            </wp:cNvGraphicFramePr>
+            <a:graphic xmlns:a="http://schemas.openxmlformats.org/drawingml/2006/main">
+              <a:graphicData uri="http://schemas.openxmlformats.org/drawingml/2006/picture">
+                <pic:pic xmlns:pic="http://schemas.openxmlformats.org/drawingml/2006/picture">
+                  <pic:nvPicPr>
+                    <pic:cNvPr id="1" name=""/>
+                    <pic:cNvPicPr/>
+                  </pic:nvPicPr>
+                  <pic:blipFill>
+                    <a:blip r:embed="rId6"/>
+                    <a:stretch>
+                      <a:fillRect/>
+                    </a:stretch>
+                  </pic:blipFill>
+                  <pic:spPr>
+                    <a:xfrm>
+                      <a:off x="0" y="0"/>
+                      <a:ext cx="5731510" cy="3217545"/>
+                    </a:xfrm>
+                    <a:prstGeom prst="rect">
+                      <a:avLst/>
+                    </a:prstGeom>
+                  </pic:spPr>
+                </pic:pic>
+              </a:graphicData>
+            </a:graphic>
+          </wp:inline>
+        </w:drawing>
+      </w:r>
+    </w:p>
+    <w:p>
+      <w:pPr>
+        <w:spacing w:before="0" w:after="0" w:line="360" w:lineRule="auto"/>
+        <w:ind w:firstLine="851"/>
+      </w:pPr>
+    </w:p>
+    <w:p>
+      <w:pPr>
+        <w:spacing w:before="0" w:after="0" w:line="360" w:lineRule="auto"/>
+        <w:ind w:firstLine="851"/>
+      </w:pPr>
+    </w:p>
+    <w:p>
+      <w:pPr>
+        <w:spacing w:before="0" w:after="0" w:line="360" w:lineRule="auto"/>
+        <w:ind w:firstLine="851"/>
+      </w:pPr>
+    </w:p>
+    <w:p>
+      <w:pPr>
+        <w:spacing w:before="0" w:after="0" w:line="360" w:lineRule="auto"/>
+        <w:ind w:firstLine="851"/>
+      </w:pPr>
+    </w:p>
+    <w:p>
+      <w:pPr>
+        <w:spacing w:before="0" w:after="0" w:line="360" w:lineRule="auto"/>
+        <w:ind w:firstLine="851"/>
+      </w:pPr>
+    </w:p>
+    <w:p>
+      <w:pPr>
+        <w:spacing w:before="0" w:after="0" w:line="360" w:lineRule="auto"/>
+        <w:ind w:firstLine="851"/>
+      </w:pPr>
     </w:p>
     <w:p>
       <w:pPr>
@@ -10462,7 +10572,6 @@
       </w:pPr>
       <w:bookmarkStart w:id="11" w:name="_Toc137408817"/>
       <w:r>
-        <w:lastRenderedPageBreak/>
         <w:t>2.5.1 Обґрунтуйте  необхідність  оформлення  програмної  документації</w:t>
       </w:r>
       <w:bookmarkEnd w:id="11"/>
@@ -10491,7 +10600,11 @@
         <w:ind w:firstLine="851"/>
       </w:pPr>
       <w:r>
-        <w:t xml:space="preserve">Оформлення програмної документації допомагає забезпечити належний рівень якості програмного забезпечення, зменшити ризики помилок та недоліків, а також забезпечити можливість подальшого розвитку та підтримки програми. Крім того, програмна документація є необхідною для взаємодії між розробниками, </w:t>
+        <w:t xml:space="preserve">Оформлення програмної документації допомагає забезпечити належний рівень якості програмного забезпечення, зменшити ризики помилок та недоліків, а також забезпечити можливість подальшого </w:t>
+      </w:r>
+      <w:r>
+        <w:lastRenderedPageBreak/>
+        <w:t xml:space="preserve">розвитку та підтримки програми. Крім того, програмна документація є необхідною для взаємодії між розробниками, </w:t>
       </w:r>
       <w:proofErr w:type="spellStart"/>
       <w:r>
@@ -10557,7 +10670,6 @@
       </w:pPr>
       <w:bookmarkStart w:id="13" w:name="_Toc137408819"/>
       <w:r>
-        <w:lastRenderedPageBreak/>
         <w:t>2.5.4 З написання якого документу починається процес розроблення програмного забезпечення?</w:t>
       </w:r>
       <w:bookmarkEnd w:id="13"/>
@@ -10591,6 +10703,7 @@
       </w:pPr>
       <w:bookmarkStart w:id="14" w:name="_Toc137408820"/>
       <w:r>
+        <w:lastRenderedPageBreak/>
         <w:t>2.5.5 Відповідно  до  якого  стандарту  оформляється  документ «Технічне завдання»?</w:t>
       </w:r>
       <w:bookmarkEnd w:id="14"/>
@@ -10658,7 +10771,6 @@
           <w:rStyle w:val="rpv-coretext-layer-text"/>
           <w:shd w:val="clear" w:color="auto" w:fill="FFFFFF"/>
         </w:rPr>
-        <w:lastRenderedPageBreak/>
         <w:t>Технічне завдання містить кілька розділів, а саме: вступ, підстави для розробки, призначення розробки, вимоги до програми чи програмного виробу, вимоги до програмної документації, техніко-економічні показники, стадії та етапи розробки, порядок контролю та приймання.</w:t>
       </w:r>
     </w:p>

</xml_diff>